<commit_message>
Remonde VFW .txt file and updated githublinks.docx for Project 3
</commit_message>
<xml_diff>
--- a/Addington_Project2_Githublinks.docx
+++ b/Addington_Project2_Githublinks.docx
@@ -20,34 +20,38 @@
           <w:rPr>
             <w:rStyle w:val="Hyperlink"/>
           </w:rPr>
-          <w:t>http://caddington.github.com/MIU_addington_christopher_project2/index-right.html</w:t>
+          <w:t>http://caddington.github.com/MIU_addington_christopher_project3/goodapp/index-right.html</w:t>
         </w:r>
       </w:hyperlink>
     </w:p>
     <w:p/>
+    <w:bookmarkStart w:id="0" w:name="_GoBack"/>
+    <w:bookmarkEnd w:id="0"/>
     <w:p>
-      <w:hyperlink r:id="rId6" w:history="1">
-        <w:r>
-          <w:rPr>
-            <w:rStyle w:val="Hyperlink"/>
-          </w:rPr>
-          <w:t>http://caddington.github.com/MI</w:t>
-        </w:r>
-        <w:r>
-          <w:rPr>
-            <w:rStyle w:val="Hyperlink"/>
-          </w:rPr>
-          <w:t>U_addington_christopher_project2</w:t>
-        </w:r>
-        <w:bookmarkStart w:id="0" w:name="_GoBack"/>
-        <w:bookmarkEnd w:id="0"/>
-        <w:r>
-          <w:rPr>
-            <w:rStyle w:val="Hyperlink"/>
-          </w:rPr>
-          <w:t>/index-wrong.html</w:t>
-        </w:r>
-      </w:hyperlink>
+      <w:r>
+        <w:fldChar w:fldCharType="begin"/>
+      </w:r>
+      <w:r>
+        <w:instrText xml:space="preserve"> HYPERLINK "</w:instrText>
+      </w:r>
+      <w:r>
+        <w:instrText>http://caddington.github.com/MIU_addington_christopher_project3/wrongapp/index-wrong.html</w:instrText>
+      </w:r>
+      <w:r>
+        <w:instrText xml:space="preserve">" </w:instrText>
+      </w:r>
+      <w:r>
+        <w:fldChar w:fldCharType="separate"/>
+      </w:r>
+      <w:r>
+        <w:rPr>
+          <w:rStyle w:val="Hyperlink"/>
+        </w:rPr>
+        <w:t>http://caddington.github.com/MIU_addington_christopher_project3/wrongapp/index-wrong.html</w:t>
+      </w:r>
+      <w:r>
+        <w:fldChar w:fldCharType="end"/>
+      </w:r>
       <w:r>
         <w:t xml:space="preserve"> </w:t>
       </w:r>
@@ -60,7 +64,7 @@
     </w:p>
     <w:p/>
     <w:p>
-      <w:hyperlink r:id="rId7" w:history="1">
+      <w:hyperlink r:id="rId6" w:history="1">
         <w:r>
           <w:rPr>
             <w:rStyle w:val="Hyperlink"/>

</xml_diff>